<commit_message>
Disponibilização Manual Simplificado GIT
</commit_message>
<xml_diff>
--- a/Comandos_versionamentoGIT.docx
+++ b/Comandos_versionamentoGIT.docx
@@ -29894,7 +29894,7 @@
           <w:highlight w:val="white"/>
           <w:lang w:val="pt-BR" w:eastAsia="zh-CN" w:bidi="hi-IN"/>
         </w:rPr>
-        <w:t>https://github.com/gitextensions/gitextensions/releases/tag/v3.2.1.</w:t>
+        <w:t>https://github.com/gitextensions/gitextensions/releases/tag/v3.2.1..</w:t>
       </w:r>
     </w:p>
     <w:sectPr>
@@ -35060,6 +35060,570 @@
       <w:lang w:val="pt-BR" w:eastAsia="zh-CN" w:bidi="hi-IN"/>
     </w:rPr>
   </w:style>
+  <w:style w:type="character" w:styleId="ListLabel474">
+    <w:name w:val="ListLabel 474"/>
+    <w:qFormat/>
+    <w:rPr>
+      <w:rFonts w:cs="OpenSymbol"/>
+    </w:rPr>
+  </w:style>
+  <w:style w:type="character" w:styleId="ListLabel475">
+    <w:name w:val="ListLabel 475"/>
+    <w:qFormat/>
+    <w:rPr>
+      <w:rFonts w:cs="OpenSymbol"/>
+    </w:rPr>
+  </w:style>
+  <w:style w:type="character" w:styleId="ListLabel476">
+    <w:name w:val="ListLabel 476"/>
+    <w:qFormat/>
+    <w:rPr>
+      <w:rFonts w:cs="OpenSymbol"/>
+    </w:rPr>
+  </w:style>
+  <w:style w:type="character" w:styleId="ListLabel477">
+    <w:name w:val="ListLabel 477"/>
+    <w:qFormat/>
+    <w:rPr>
+      <w:rFonts w:cs="OpenSymbol"/>
+    </w:rPr>
+  </w:style>
+  <w:style w:type="character" w:styleId="ListLabel478">
+    <w:name w:val="ListLabel 478"/>
+    <w:qFormat/>
+    <w:rPr>
+      <w:rFonts w:cs="OpenSymbol"/>
+    </w:rPr>
+  </w:style>
+  <w:style w:type="character" w:styleId="ListLabel479">
+    <w:name w:val="ListLabel 479"/>
+    <w:qFormat/>
+    <w:rPr>
+      <w:rFonts w:cs="OpenSymbol"/>
+    </w:rPr>
+  </w:style>
+  <w:style w:type="character" w:styleId="ListLabel480">
+    <w:name w:val="ListLabel 480"/>
+    <w:qFormat/>
+    <w:rPr>
+      <w:rFonts w:cs="OpenSymbol"/>
+    </w:rPr>
+  </w:style>
+  <w:style w:type="character" w:styleId="ListLabel481">
+    <w:name w:val="ListLabel 481"/>
+    <w:qFormat/>
+    <w:rPr>
+      <w:rFonts w:cs="OpenSymbol"/>
+    </w:rPr>
+  </w:style>
+  <w:style w:type="character" w:styleId="ListLabel482">
+    <w:name w:val="ListLabel 482"/>
+    <w:qFormat/>
+    <w:rPr>
+      <w:rFonts w:cs="OpenSymbol"/>
+    </w:rPr>
+  </w:style>
+  <w:style w:type="character" w:styleId="ListLabel483">
+    <w:name w:val="ListLabel 483"/>
+    <w:qFormat/>
+    <w:rPr>
+      <w:rFonts w:cs="OpenSymbol"/>
+    </w:rPr>
+  </w:style>
+  <w:style w:type="character" w:styleId="ListLabel484">
+    <w:name w:val="ListLabel 484"/>
+    <w:qFormat/>
+    <w:rPr>
+      <w:rFonts w:cs="OpenSymbol"/>
+    </w:rPr>
+  </w:style>
+  <w:style w:type="character" w:styleId="ListLabel485">
+    <w:name w:val="ListLabel 485"/>
+    <w:qFormat/>
+    <w:rPr>
+      <w:rFonts w:cs="OpenSymbol"/>
+    </w:rPr>
+  </w:style>
+  <w:style w:type="character" w:styleId="ListLabel486">
+    <w:name w:val="ListLabel 486"/>
+    <w:qFormat/>
+    <w:rPr>
+      <w:rFonts w:cs="OpenSymbol"/>
+    </w:rPr>
+  </w:style>
+  <w:style w:type="character" w:styleId="ListLabel487">
+    <w:name w:val="ListLabel 487"/>
+    <w:qFormat/>
+    <w:rPr>
+      <w:rFonts w:cs="OpenSymbol"/>
+    </w:rPr>
+  </w:style>
+  <w:style w:type="character" w:styleId="ListLabel488">
+    <w:name w:val="ListLabel 488"/>
+    <w:qFormat/>
+    <w:rPr>
+      <w:rFonts w:cs="OpenSymbol"/>
+    </w:rPr>
+  </w:style>
+  <w:style w:type="character" w:styleId="ListLabel489">
+    <w:name w:val="ListLabel 489"/>
+    <w:qFormat/>
+    <w:rPr>
+      <w:rFonts w:cs="OpenSymbol"/>
+    </w:rPr>
+  </w:style>
+  <w:style w:type="character" w:styleId="ListLabel490">
+    <w:name w:val="ListLabel 490"/>
+    <w:qFormat/>
+    <w:rPr>
+      <w:rFonts w:cs="OpenSymbol"/>
+    </w:rPr>
+  </w:style>
+  <w:style w:type="character" w:styleId="ListLabel491">
+    <w:name w:val="ListLabel 491"/>
+    <w:qFormat/>
+    <w:rPr>
+      <w:rFonts w:cs="OpenSymbol"/>
+    </w:rPr>
+  </w:style>
+  <w:style w:type="character" w:styleId="ListLabel492">
+    <w:name w:val="ListLabel 492"/>
+    <w:qFormat/>
+    <w:rPr>
+      <w:rFonts w:cs="OpenSymbol"/>
+    </w:rPr>
+  </w:style>
+  <w:style w:type="character" w:styleId="ListLabel493">
+    <w:name w:val="ListLabel 493"/>
+    <w:qFormat/>
+    <w:rPr>
+      <w:rFonts w:cs="OpenSymbol"/>
+    </w:rPr>
+  </w:style>
+  <w:style w:type="character" w:styleId="ListLabel494">
+    <w:name w:val="ListLabel 494"/>
+    <w:qFormat/>
+    <w:rPr>
+      <w:rFonts w:cs="OpenSymbol"/>
+    </w:rPr>
+  </w:style>
+  <w:style w:type="character" w:styleId="ListLabel495">
+    <w:name w:val="ListLabel 495"/>
+    <w:qFormat/>
+    <w:rPr>
+      <w:rFonts w:cs="OpenSymbol"/>
+    </w:rPr>
+  </w:style>
+  <w:style w:type="character" w:styleId="ListLabel496">
+    <w:name w:val="ListLabel 496"/>
+    <w:qFormat/>
+    <w:rPr>
+      <w:rFonts w:cs="OpenSymbol"/>
+    </w:rPr>
+  </w:style>
+  <w:style w:type="character" w:styleId="ListLabel497">
+    <w:name w:val="ListLabel 497"/>
+    <w:qFormat/>
+    <w:rPr>
+      <w:rFonts w:cs="OpenSymbol"/>
+    </w:rPr>
+  </w:style>
+  <w:style w:type="character" w:styleId="ListLabel498">
+    <w:name w:val="ListLabel 498"/>
+    <w:qFormat/>
+    <w:rPr>
+      <w:rFonts w:cs="OpenSymbol"/>
+    </w:rPr>
+  </w:style>
+  <w:style w:type="character" w:styleId="ListLabel499">
+    <w:name w:val="ListLabel 499"/>
+    <w:qFormat/>
+    <w:rPr>
+      <w:rFonts w:cs="OpenSymbol"/>
+    </w:rPr>
+  </w:style>
+  <w:style w:type="character" w:styleId="ListLabel500">
+    <w:name w:val="ListLabel 500"/>
+    <w:qFormat/>
+    <w:rPr>
+      <w:rFonts w:cs="OpenSymbol"/>
+    </w:rPr>
+  </w:style>
+  <w:style w:type="character" w:styleId="ListLabel501">
+    <w:name w:val="ListLabel 501"/>
+    <w:qFormat/>
+    <w:rPr>
+      <w:rFonts w:cs="OpenSymbol"/>
+    </w:rPr>
+  </w:style>
+  <w:style w:type="character" w:styleId="ListLabel502">
+    <w:name w:val="ListLabel 502"/>
+    <w:qFormat/>
+    <w:rPr>
+      <w:rFonts w:cs="OpenSymbol"/>
+    </w:rPr>
+  </w:style>
+  <w:style w:type="character" w:styleId="ListLabel503">
+    <w:name w:val="ListLabel 503"/>
+    <w:qFormat/>
+    <w:rPr>
+      <w:rFonts w:cs="OpenSymbol"/>
+    </w:rPr>
+  </w:style>
+  <w:style w:type="character" w:styleId="ListLabel504">
+    <w:name w:val="ListLabel 504"/>
+    <w:qFormat/>
+    <w:rPr>
+      <w:rFonts w:cs="OpenSymbol"/>
+    </w:rPr>
+  </w:style>
+  <w:style w:type="character" w:styleId="ListLabel505">
+    <w:name w:val="ListLabel 505"/>
+    <w:qFormat/>
+    <w:rPr>
+      <w:rFonts w:cs="OpenSymbol"/>
+    </w:rPr>
+  </w:style>
+  <w:style w:type="character" w:styleId="ListLabel506">
+    <w:name w:val="ListLabel 506"/>
+    <w:qFormat/>
+    <w:rPr>
+      <w:rFonts w:cs="OpenSymbol"/>
+    </w:rPr>
+  </w:style>
+  <w:style w:type="character" w:styleId="ListLabel507">
+    <w:name w:val="ListLabel 507"/>
+    <w:qFormat/>
+    <w:rPr>
+      <w:rFonts w:cs="OpenSymbol"/>
+    </w:rPr>
+  </w:style>
+  <w:style w:type="character" w:styleId="ListLabel508">
+    <w:name w:val="ListLabel 508"/>
+    <w:qFormat/>
+    <w:rPr>
+      <w:rFonts w:cs="OpenSymbol"/>
+    </w:rPr>
+  </w:style>
+  <w:style w:type="character" w:styleId="ListLabel509">
+    <w:name w:val="ListLabel 509"/>
+    <w:qFormat/>
+    <w:rPr>
+      <w:rFonts w:cs="OpenSymbol"/>
+    </w:rPr>
+  </w:style>
+  <w:style w:type="character" w:styleId="ListLabel510">
+    <w:name w:val="ListLabel 510"/>
+    <w:qFormat/>
+    <w:rPr>
+      <w:rFonts w:cs="OpenSymbol"/>
+    </w:rPr>
+  </w:style>
+  <w:style w:type="character" w:styleId="ListLabel511">
+    <w:name w:val="ListLabel 511"/>
+    <w:qFormat/>
+    <w:rPr>
+      <w:rFonts w:cs="OpenSymbol"/>
+    </w:rPr>
+  </w:style>
+  <w:style w:type="character" w:styleId="ListLabel512">
+    <w:name w:val="ListLabel 512"/>
+    <w:qFormat/>
+    <w:rPr>
+      <w:rFonts w:cs="OpenSymbol"/>
+    </w:rPr>
+  </w:style>
+  <w:style w:type="character" w:styleId="ListLabel513">
+    <w:name w:val="ListLabel 513"/>
+    <w:qFormat/>
+    <w:rPr>
+      <w:rFonts w:cs="OpenSymbol"/>
+    </w:rPr>
+  </w:style>
+  <w:style w:type="character" w:styleId="ListLabel514">
+    <w:name w:val="ListLabel 514"/>
+    <w:qFormat/>
+    <w:rPr>
+      <w:rFonts w:cs="OpenSymbol"/>
+    </w:rPr>
+  </w:style>
+  <w:style w:type="character" w:styleId="ListLabel515">
+    <w:name w:val="ListLabel 515"/>
+    <w:qFormat/>
+    <w:rPr>
+      <w:rFonts w:cs="OpenSymbol"/>
+    </w:rPr>
+  </w:style>
+  <w:style w:type="character" w:styleId="ListLabel516">
+    <w:name w:val="ListLabel 516"/>
+    <w:qFormat/>
+    <w:rPr>
+      <w:rFonts w:cs="OpenSymbol"/>
+    </w:rPr>
+  </w:style>
+  <w:style w:type="character" w:styleId="ListLabel517">
+    <w:name w:val="ListLabel 517"/>
+    <w:qFormat/>
+    <w:rPr>
+      <w:rFonts w:cs="OpenSymbol"/>
+    </w:rPr>
+  </w:style>
+  <w:style w:type="character" w:styleId="ListLabel518">
+    <w:name w:val="ListLabel 518"/>
+    <w:qFormat/>
+    <w:rPr>
+      <w:rFonts w:cs="OpenSymbol"/>
+    </w:rPr>
+  </w:style>
+  <w:style w:type="character" w:styleId="ListLabel519">
+    <w:name w:val="ListLabel 519"/>
+    <w:qFormat/>
+    <w:rPr>
+      <w:rFonts w:cs="OpenSymbol"/>
+    </w:rPr>
+  </w:style>
+  <w:style w:type="character" w:styleId="ListLabel520">
+    <w:name w:val="ListLabel 520"/>
+    <w:qFormat/>
+    <w:rPr>
+      <w:rFonts w:cs="OpenSymbol"/>
+    </w:rPr>
+  </w:style>
+  <w:style w:type="character" w:styleId="ListLabel521">
+    <w:name w:val="ListLabel 521"/>
+    <w:qFormat/>
+    <w:rPr>
+      <w:rFonts w:cs="OpenSymbol"/>
+    </w:rPr>
+  </w:style>
+  <w:style w:type="character" w:styleId="ListLabel522">
+    <w:name w:val="ListLabel 522"/>
+    <w:qFormat/>
+    <w:rPr>
+      <w:rFonts w:cs="OpenSymbol"/>
+    </w:rPr>
+  </w:style>
+  <w:style w:type="character" w:styleId="ListLabel523">
+    <w:name w:val="ListLabel 523"/>
+    <w:qFormat/>
+    <w:rPr>
+      <w:rFonts w:cs="OpenSymbol"/>
+    </w:rPr>
+  </w:style>
+  <w:style w:type="character" w:styleId="ListLabel524">
+    <w:name w:val="ListLabel 524"/>
+    <w:qFormat/>
+    <w:rPr>
+      <w:rFonts w:cs="OpenSymbol"/>
+    </w:rPr>
+  </w:style>
+  <w:style w:type="character" w:styleId="ListLabel525">
+    <w:name w:val="ListLabel 525"/>
+    <w:qFormat/>
+    <w:rPr>
+      <w:rFonts w:cs="OpenSymbol"/>
+    </w:rPr>
+  </w:style>
+  <w:style w:type="character" w:styleId="ListLabel526">
+    <w:name w:val="ListLabel 526"/>
+    <w:qFormat/>
+    <w:rPr>
+      <w:rFonts w:cs="OpenSymbol"/>
+    </w:rPr>
+  </w:style>
+  <w:style w:type="character" w:styleId="ListLabel527">
+    <w:name w:val="ListLabel 527"/>
+    <w:qFormat/>
+    <w:rPr>
+      <w:rFonts w:cs="OpenSymbol"/>
+    </w:rPr>
+  </w:style>
+  <w:style w:type="character" w:styleId="ListLabel528">
+    <w:name w:val="ListLabel 528"/>
+    <w:qFormat/>
+    <w:rPr>
+      <w:rFonts w:cs="OpenSymbol"/>
+    </w:rPr>
+  </w:style>
+  <w:style w:type="character" w:styleId="ListLabel529">
+    <w:name w:val="ListLabel 529"/>
+    <w:qFormat/>
+    <w:rPr>
+      <w:rFonts w:cs="OpenSymbol"/>
+    </w:rPr>
+  </w:style>
+  <w:style w:type="character" w:styleId="ListLabel530">
+    <w:name w:val="ListLabel 530"/>
+    <w:qFormat/>
+    <w:rPr>
+      <w:rFonts w:cs="OpenSymbol"/>
+    </w:rPr>
+  </w:style>
+  <w:style w:type="character" w:styleId="ListLabel531">
+    <w:name w:val="ListLabel 531"/>
+    <w:qFormat/>
+    <w:rPr>
+      <w:rFonts w:cs="OpenSymbol"/>
+    </w:rPr>
+  </w:style>
+  <w:style w:type="character" w:styleId="ListLabel532">
+    <w:name w:val="ListLabel 532"/>
+    <w:qFormat/>
+    <w:rPr>
+      <w:rFonts w:cs="OpenSymbol"/>
+    </w:rPr>
+  </w:style>
+  <w:style w:type="character" w:styleId="ListLabel533">
+    <w:name w:val="ListLabel 533"/>
+    <w:qFormat/>
+    <w:rPr>
+      <w:rFonts w:cs="OpenSymbol"/>
+    </w:rPr>
+  </w:style>
+  <w:style w:type="character" w:styleId="ListLabel534">
+    <w:name w:val="ListLabel 534"/>
+    <w:qFormat/>
+    <w:rPr>
+      <w:rFonts w:cs="OpenSymbol"/>
+    </w:rPr>
+  </w:style>
+  <w:style w:type="character" w:styleId="ListLabel535">
+    <w:name w:val="ListLabel 535"/>
+    <w:qFormat/>
+    <w:rPr>
+      <w:rFonts w:cs="OpenSymbol"/>
+    </w:rPr>
+  </w:style>
+  <w:style w:type="character" w:styleId="ListLabel536">
+    <w:name w:val="ListLabel 536"/>
+    <w:qFormat/>
+    <w:rPr>
+      <w:rFonts w:cs="OpenSymbol"/>
+    </w:rPr>
+  </w:style>
+  <w:style w:type="character" w:styleId="ListLabel537">
+    <w:name w:val="ListLabel 537"/>
+    <w:qFormat/>
+    <w:rPr>
+      <w:rFonts w:cs="OpenSymbol"/>
+    </w:rPr>
+  </w:style>
+  <w:style w:type="character" w:styleId="ListLabel538">
+    <w:name w:val="ListLabel 538"/>
+    <w:qFormat/>
+    <w:rPr>
+      <w:rFonts w:cs="OpenSymbol"/>
+    </w:rPr>
+  </w:style>
+  <w:style w:type="character" w:styleId="ListLabel539">
+    <w:name w:val="ListLabel 539"/>
+    <w:qFormat/>
+    <w:rPr>
+      <w:rFonts w:cs="OpenSymbol"/>
+    </w:rPr>
+  </w:style>
+  <w:style w:type="character" w:styleId="ListLabel540">
+    <w:name w:val="ListLabel 540"/>
+    <w:qFormat/>
+    <w:rPr>
+      <w:rFonts w:cs="OpenSymbol"/>
+    </w:rPr>
+  </w:style>
+  <w:style w:type="character" w:styleId="ListLabel541">
+    <w:name w:val="ListLabel 541"/>
+    <w:qFormat/>
+    <w:rPr>
+      <w:rFonts w:cs="OpenSymbol"/>
+    </w:rPr>
+  </w:style>
+  <w:style w:type="character" w:styleId="ListLabel542">
+    <w:name w:val="ListLabel 542"/>
+    <w:qFormat/>
+    <w:rPr>
+      <w:rFonts w:cs="OpenSymbol"/>
+    </w:rPr>
+  </w:style>
+  <w:style w:type="character" w:styleId="ListLabel543">
+    <w:name w:val="ListLabel 543"/>
+    <w:qFormat/>
+    <w:rPr>
+      <w:rFonts w:cs="OpenSymbol"/>
+    </w:rPr>
+  </w:style>
+  <w:style w:type="character" w:styleId="ListLabel544">
+    <w:name w:val="ListLabel 544"/>
+    <w:qFormat/>
+    <w:rPr>
+      <w:rFonts w:cs="OpenSymbol"/>
+    </w:rPr>
+  </w:style>
+  <w:style w:type="character" w:styleId="ListLabel545">
+    <w:name w:val="ListLabel 545"/>
+    <w:qFormat/>
+    <w:rPr>
+      <w:rFonts w:cs="OpenSymbol"/>
+    </w:rPr>
+  </w:style>
+  <w:style w:type="character" w:styleId="ListLabel546">
+    <w:name w:val="ListLabel 546"/>
+    <w:qFormat/>
+    <w:rPr>
+      <w:rFonts w:ascii="Consolas;Menlo;Monaco;Lucida Console;Liberation Mono;DejaVu Sans Mono;Bitstream Vera Sans Mono;Courier New;monospace;sans-serif" w:hAnsi="Consolas;Menlo;Monaco;Lucida Console;Liberation Mono;DejaVu Sans Mono;Bitstream Vera Sans Mono;Courier New;monospace;sans-serif"/>
+      <w:b w:val="false"/>
+      <w:bCs w:val="false"/>
+      <w:i/>
+      <w:iCs/>
+      <w:caps w:val="false"/>
+      <w:smallCaps w:val="false"/>
+      <w:color w:val="242729"/>
+      <w:spacing w:val="0"/>
+      <w:kern w:val="2"/>
+      <w:sz w:val="20"/>
+      <w:szCs w:val="20"/>
+      <w:highlight w:val="white"/>
+      <w:lang w:val="pt-BR" w:eastAsia="zh-CN" w:bidi="hi-IN"/>
+    </w:rPr>
+  </w:style>
+  <w:style w:type="character" w:styleId="ListLabel547">
+    <w:name w:val="ListLabel 547"/>
+    <w:qFormat/>
+    <w:rPr>
+      <w:rFonts w:ascii="Arial;Helvetica;sans-serif" w:hAnsi="Arial;Helvetica;sans-serif" w:eastAsia="Arial Unicode MS" w:cs="Lucida Sans"/>
+      <w:b w:val="false"/>
+      <w:bCs w:val="false"/>
+      <w:i w:val="false"/>
+      <w:iCs w:val="false"/>
+      <w:caps w:val="false"/>
+      <w:smallCaps w:val="false"/>
+      <w:color w:val="222222"/>
+      <w:spacing w:val="0"/>
+      <w:kern w:val="2"/>
+      <w:sz w:val="23"/>
+      <w:szCs w:val="23"/>
+      <w:highlight w:val="white"/>
+      <w:lang w:val="pt-BR" w:eastAsia="zh-CN" w:bidi="hi-IN"/>
+    </w:rPr>
+  </w:style>
+  <w:style w:type="character" w:styleId="ListLabel548">
+    <w:name w:val="ListLabel 548"/>
+    <w:qFormat/>
+    <w:rPr>
+      <w:rFonts w:ascii="Arial;Helvetica;sans-serif" w:hAnsi="Arial;Helvetica;sans-serif" w:eastAsia="Arial Unicode MS" w:cs="Lucida Sans"/>
+      <w:b w:val="false"/>
+      <w:bCs w:val="false"/>
+      <w:i w:val="false"/>
+      <w:iCs w:val="false"/>
+      <w:caps w:val="false"/>
+      <w:smallCaps w:val="false"/>
+      <w:color w:val="0066B3"/>
+      <w:spacing w:val="0"/>
+      <w:kern w:val="2"/>
+      <w:sz w:val="24"/>
+      <w:szCs w:val="24"/>
+      <w:highlight w:val="white"/>
+      <w:lang w:val="pt-BR" w:eastAsia="zh-CN" w:bidi="hi-IN"/>
+    </w:rPr>
+  </w:style>
   <w:style w:type="paragraph" w:styleId="Ttulo">
     <w:name w:val="Título"/>
     <w:basedOn w:val="Normal"/>

</xml_diff>